<commit_message>
to wszystko ma byc
</commit_message>
<xml_diff>
--- a/Rozliczenie serwisowe.docx
+++ b/Rozliczenie serwisowe.docx
@@ -14,7 +14,19 @@
         <w:t xml:space="preserve"> </w:t>
       </w:r>
       <w:r>
-        <w:t>{{data}}</w:t>
+        <w:t>{{</w:t>
+      </w:r>
+      <w:r>
+        <w:t xml:space="preserve"> </w:t>
+      </w:r>
+      <w:r>
+        <w:t>data</w:t>
+      </w:r>
+      <w:r>
+        <w:t xml:space="preserve"> </w:t>
+      </w:r>
+      <w:r>
+        <w:t>}}</w:t>
       </w:r>
       <w:r>
         <w:br/>
@@ -58,7 +70,6 @@
         </w:rPr>
         <w:t>{{</w:t>
       </w:r>
-      <w:proofErr w:type="spellStart"/>
       <w:r>
         <w:rPr>
           <w:b/>
@@ -66,9 +77,37 @@
           <w:sz w:val="36"/>
           <w:szCs w:val="36"/>
         </w:rPr>
-        <w:t>cr_number</w:t>
+        <w:t xml:space="preserve"> </w:t>
+      </w:r>
+      <w:proofErr w:type="spellStart"/>
+      <w:r>
+        <w:rPr>
+          <w:b/>
+          <w:i/>
+          <w:sz w:val="36"/>
+          <w:szCs w:val="36"/>
+        </w:rPr>
+        <w:t>cr_numbe</w:t>
+      </w:r>
+      <w:r>
+        <w:rPr>
+          <w:b/>
+          <w:i/>
+          <w:sz w:val="36"/>
+          <w:szCs w:val="36"/>
+        </w:rPr>
+        <w:t>r</w:t>
       </w:r>
       <w:proofErr w:type="spellEnd"/>
+      <w:r>
+        <w:rPr>
+          <w:b/>
+          <w:i/>
+          <w:sz w:val="36"/>
+          <w:szCs w:val="36"/>
+        </w:rPr>
+        <w:t xml:space="preserve"> </w:t>
+      </w:r>
       <w:r>
         <w:rPr>
           <w:b/>
@@ -139,6 +178,16 @@
         </w:rPr>
         <w:t>{{</w:t>
       </w:r>
+      <w:r>
+        <w:rPr>
+          <w:b/>
+          <w:i/>
+          <w:sz w:val="28"/>
+          <w:szCs w:val="28"/>
+          <w:lang w:val="en-GB"/>
+        </w:rPr>
+        <w:t xml:space="preserve"> </w:t>
+      </w:r>
       <w:proofErr w:type="spellStart"/>
       <w:r>
         <w:rPr>
@@ -151,6 +200,16 @@
         <w:t>nazwa</w:t>
       </w:r>
       <w:proofErr w:type="spellEnd"/>
+      <w:r>
+        <w:rPr>
+          <w:b/>
+          <w:i/>
+          <w:sz w:val="28"/>
+          <w:szCs w:val="28"/>
+          <w:lang w:val="en-GB"/>
+        </w:rPr>
+        <w:t xml:space="preserve"> </w:t>
+      </w:r>
       <w:r>
         <w:rPr>
           <w:b/>
@@ -196,12 +255,12 @@
         <w:tblLook w:val="04A0" w:firstRow="1" w:lastRow="0" w:firstColumn="1" w:lastColumn="0" w:noHBand="0" w:noVBand="1"/>
       </w:tblPr>
       <w:tblGrid>
-        <w:gridCol w:w="477"/>
-        <w:gridCol w:w="1704"/>
-        <w:gridCol w:w="3276"/>
-        <w:gridCol w:w="2616"/>
+        <w:gridCol w:w="1207"/>
+        <w:gridCol w:w="1874"/>
+        <w:gridCol w:w="3069"/>
+        <w:gridCol w:w="2540"/>
         <w:gridCol w:w="2487"/>
-        <w:gridCol w:w="3610"/>
+        <w:gridCol w:w="2993"/>
       </w:tblGrid>
       <w:tr>
         <w:trPr>
@@ -210,31 +269,41 @@
         </w:trPr>
         <w:tc>
           <w:tcPr>
-            <w:tcW w:w="477" w:type="dxa"/>
+            <w:tcW w:w="1207" w:type="dxa"/>
             <w:shd w:val="clear" w:color="000000" w:fill="auto"/>
             <w:vAlign w:val="center"/>
           </w:tcPr>
           <w:p>
             <w:r>
-              <w:t>test</w:t>
+              <w:rPr>
+                <w:rFonts w:ascii="Arial" w:hAnsi="Arial" w:cs="Arial"/>
+                <w:b/>
+                <w:i/>
+              </w:rPr>
+              <w:t>Nr</w:t>
             </w:r>
           </w:p>
         </w:tc>
         <w:tc>
           <w:tcPr>
-            <w:tcW w:w="1704" w:type="dxa"/>
+            <w:tcW w:w="1874" w:type="dxa"/>
             <w:shd w:val="clear" w:color="000000" w:fill="auto"/>
             <w:vAlign w:val="center"/>
           </w:tcPr>
           <w:p>
             <w:r>
-              <w:t>RMA</w:t>
+              <w:rPr>
+                <w:rFonts w:ascii="Arial" w:hAnsi="Arial" w:cs="Arial"/>
+                <w:b/>
+                <w:i/>
+              </w:rPr>
+              <w:t>Numer RMA</w:t>
             </w:r>
           </w:p>
         </w:tc>
         <w:tc>
           <w:tcPr>
-            <w:tcW w:w="3276" w:type="dxa"/>
+            <w:tcW w:w="3069" w:type="dxa"/>
             <w:shd w:val="clear" w:color="000000" w:fill="auto"/>
             <w:vAlign w:val="center"/>
           </w:tcPr>
@@ -259,7 +328,7 @@
         </w:tc>
         <w:tc>
           <w:tcPr>
-            <w:tcW w:w="2616" w:type="dxa"/>
+            <w:tcW w:w="2540" w:type="dxa"/>
             <w:shd w:val="clear" w:color="000000" w:fill="auto"/>
             <w:vAlign w:val="center"/>
           </w:tcPr>
@@ -329,7 +398,7 @@
         </w:tc>
         <w:tc>
           <w:tcPr>
-            <w:tcW w:w="3610" w:type="dxa"/>
+            <w:tcW w:w="2993" w:type="dxa"/>
             <w:shd w:val="clear" w:color="000000" w:fill="auto"/>
             <w:vAlign w:val="center"/>
           </w:tcPr>
@@ -353,262 +422,6 @@
           </w:p>
         </w:tc>
       </w:tr>
-      <w:tr>
-        <w:trPr>
-          <w:trHeight w:val="296"/>
-          <w:jc w:val="center"/>
-        </w:trPr>
-        <w:tc>
-          <w:tcPr>
-            <w:tcW w:w="477" w:type="dxa"/>
-            <w:shd w:val="clear" w:color="000000" w:fill="auto"/>
-            <w:vAlign w:val="center"/>
-          </w:tcPr>
-          <w:p>
-            <w:pPr>
-              <w:jc w:val="center"/>
-              <w:rPr>
-                <w:rFonts w:asciiTheme="majorHAnsi" w:hAnsiTheme="majorHAnsi" w:cs="Arial"/>
-                <w:i/>
-                <w:sz w:val="18"/>
-                <w:szCs w:val="18"/>
-              </w:rPr>
-            </w:pPr>
-          </w:p>
-        </w:tc>
-        <w:tc>
-          <w:tcPr>
-            <w:tcW w:w="1704" w:type="dxa"/>
-            <w:shd w:val="clear" w:color="000000" w:fill="auto"/>
-          </w:tcPr>
-          <w:p>
-            <w:r>
-              <w:t>RMA</w:t>
-            </w:r>
-          </w:p>
-        </w:tc>
-        <w:tc>
-          <w:tcPr>
-            <w:tcW w:w="3276" w:type="dxa"/>
-            <w:shd w:val="clear" w:color="000000" w:fill="auto"/>
-          </w:tcPr>
-          <w:p>
-            <w:pPr>
-              <w:jc w:val="center"/>
-              <w:rPr>
-                <w:rFonts w:asciiTheme="minorHAnsi" w:hAnsiTheme="minorHAnsi" w:cstheme="minorHAnsi"/>
-              </w:rPr>
-            </w:pPr>
-          </w:p>
-        </w:tc>
-        <w:tc>
-          <w:tcPr>
-            <w:tcW w:w="2616" w:type="dxa"/>
-            <w:shd w:val="clear" w:color="000000" w:fill="auto"/>
-          </w:tcPr>
-          <w:p>
-            <w:pPr>
-              <w:jc w:val="center"/>
-              <w:rPr>
-                <w:rFonts w:asciiTheme="minorHAnsi" w:hAnsiTheme="minorHAnsi" w:cstheme="minorHAnsi"/>
-              </w:rPr>
-            </w:pPr>
-          </w:p>
-        </w:tc>
-        <w:tc>
-          <w:tcPr>
-            <w:tcW w:w="2487" w:type="dxa"/>
-            <w:shd w:val="clear" w:color="000000" w:fill="auto"/>
-            <w:noWrap/>
-          </w:tcPr>
-          <w:p>
-            <w:pPr>
-              <w:jc w:val="center"/>
-              <w:rPr>
-                <w:rFonts w:asciiTheme="minorHAnsi" w:hAnsiTheme="minorHAnsi" w:cstheme="minorHAnsi"/>
-              </w:rPr>
-            </w:pPr>
-          </w:p>
-        </w:tc>
-        <w:tc>
-          <w:tcPr>
-            <w:tcW w:w="3610" w:type="dxa"/>
-            <w:shd w:val="clear" w:color="000000" w:fill="auto"/>
-            <w:vAlign w:val="center"/>
-          </w:tcPr>
-          <w:p>
-            <w:pPr>
-              <w:rPr>
-                <w:rFonts w:asciiTheme="minorHAnsi" w:hAnsiTheme="minorHAnsi" w:cstheme="minorHAnsi"/>
-              </w:rPr>
-            </w:pPr>
-          </w:p>
-        </w:tc>
-      </w:tr>
-      <w:tr>
-        <w:tc>
-          <w:tcPr>
-            <w:tcW w:type="dxa" w:w="477"/>
-          </w:tcPr>
-          <w:p/>
-        </w:tc>
-        <w:tc>
-          <w:tcPr>
-            <w:tcW w:type="dxa" w:w="1704"/>
-          </w:tcPr>
-          <w:p>
-            <w:r>
-              <w:t>RMA</w:t>
-            </w:r>
-          </w:p>
-        </w:tc>
-        <w:tc>
-          <w:tcPr>
-            <w:tcW w:type="dxa" w:w="3276"/>
-          </w:tcPr>
-          <w:p/>
-        </w:tc>
-        <w:tc>
-          <w:tcPr>
-            <w:tcW w:type="dxa" w:w="2616"/>
-          </w:tcPr>
-          <w:p/>
-        </w:tc>
-        <w:tc>
-          <w:tcPr>
-            <w:tcW w:type="dxa" w:w="2487"/>
-          </w:tcPr>
-          <w:p/>
-        </w:tc>
-        <w:tc>
-          <w:tcPr>
-            <w:tcW w:type="dxa" w:w="3610"/>
-          </w:tcPr>
-          <w:p/>
-        </w:tc>
-      </w:tr>
-      <w:tr>
-        <w:tc>
-          <w:tcPr>
-            <w:tcW w:type="dxa" w:w="477"/>
-          </w:tcPr>
-          <w:p/>
-        </w:tc>
-        <w:tc>
-          <w:tcPr>
-            <w:tcW w:type="dxa" w:w="1704"/>
-          </w:tcPr>
-          <w:p>
-            <w:r>
-              <w:t>RMA</w:t>
-            </w:r>
-          </w:p>
-        </w:tc>
-        <w:tc>
-          <w:tcPr>
-            <w:tcW w:type="dxa" w:w="3276"/>
-          </w:tcPr>
-          <w:p/>
-        </w:tc>
-        <w:tc>
-          <w:tcPr>
-            <w:tcW w:type="dxa" w:w="2616"/>
-          </w:tcPr>
-          <w:p/>
-        </w:tc>
-        <w:tc>
-          <w:tcPr>
-            <w:tcW w:type="dxa" w:w="2487"/>
-          </w:tcPr>
-          <w:p/>
-        </w:tc>
-        <w:tc>
-          <w:tcPr>
-            <w:tcW w:type="dxa" w:w="3610"/>
-          </w:tcPr>
-          <w:p/>
-        </w:tc>
-      </w:tr>
-      <w:tr>
-        <w:tc>
-          <w:tcPr>
-            <w:tcW w:type="dxa" w:w="477"/>
-          </w:tcPr>
-          <w:p/>
-        </w:tc>
-        <w:tc>
-          <w:tcPr>
-            <w:tcW w:type="dxa" w:w="1704"/>
-          </w:tcPr>
-          <w:p>
-            <w:r>
-              <w:t>RMA</w:t>
-            </w:r>
-          </w:p>
-        </w:tc>
-        <w:tc>
-          <w:tcPr>
-            <w:tcW w:type="dxa" w:w="3276"/>
-          </w:tcPr>
-          <w:p/>
-        </w:tc>
-        <w:tc>
-          <w:tcPr>
-            <w:tcW w:type="dxa" w:w="2616"/>
-          </w:tcPr>
-          <w:p/>
-        </w:tc>
-        <w:tc>
-          <w:tcPr>
-            <w:tcW w:type="dxa" w:w="2487"/>
-          </w:tcPr>
-          <w:p/>
-        </w:tc>
-        <w:tc>
-          <w:tcPr>
-            <w:tcW w:type="dxa" w:w="3610"/>
-          </w:tcPr>
-          <w:p/>
-        </w:tc>
-      </w:tr>
-      <w:tr>
-        <w:tc>
-          <w:tcPr>
-            <w:tcW w:type="dxa" w:w="477"/>
-          </w:tcPr>
-          <w:p/>
-        </w:tc>
-        <w:tc>
-          <w:tcPr>
-            <w:tcW w:type="dxa" w:w="1704"/>
-          </w:tcPr>
-          <w:p/>
-        </w:tc>
-        <w:tc>
-          <w:tcPr>
-            <w:tcW w:type="dxa" w:w="3276"/>
-          </w:tcPr>
-          <w:p/>
-        </w:tc>
-        <w:tc>
-          <w:tcPr>
-            <w:tcW w:type="dxa" w:w="2616"/>
-          </w:tcPr>
-          <w:p/>
-        </w:tc>
-        <w:tc>
-          <w:tcPr>
-            <w:tcW w:type="dxa" w:w="2487"/>
-          </w:tcPr>
-          <w:p/>
-        </w:tc>
-        <w:tc>
-          <w:tcPr>
-            <w:tcW w:type="dxa" w:w="3610"/>
-          </w:tcPr>
-          <w:p/>
-        </w:tc>
-      </w:tr>
     </w:tbl>
     <w:p>
       <w:pPr>
@@ -616,247 +429,41 @@
         <w:jc w:val="left"/>
       </w:pPr>
     </w:p>
+    <w:p>
+      <w:pPr>
+        <w:pStyle w:val="Tekstpodstawowy"/>
+        <w:jc w:val="left"/>
+      </w:pPr>
+    </w:p>
+    <w:p>
+      <w:pPr>
+        <w:pStyle w:val="Tekstpodstawowy"/>
+        <w:jc w:val="left"/>
+      </w:pPr>
+    </w:p>
+    <w:p>
+      <w:pPr>
+        <w:pStyle w:val="Tekstpodstawowy"/>
+        <w:jc w:val="left"/>
+      </w:pPr>
+      <w:r>
+        <w:t xml:space="preserve">Potwierdzam odbiór w/w produktów      ………………………………………… </w:t>
+      </w:r>
+      <w:r>
+        <w:tab/>
+      </w:r>
+      <w:r>
+        <w:tab/>
+      </w:r>
+      <w:r>
+        <w:tab/>
+      </w:r>
+      <w:r>
+        <w:tab/>
+        <w:t>data ………..………………………</w:t>
+      </w:r>
+    </w:p>
     <w:p/>
-    <w:p/>
-    <w:p/>
-    <w:p/>
-    <w:p/>
-    <w:tbl>
-      <w:tblPr>
-        <w:tblStyle w:val="Tabela-Siatka"/>
-        <w:tblW w:type="auto" w:w="0"/>
-        <w:tblLook w:firstColumn="1" w:firstRow="1" w:lastColumn="0" w:lastRow="0" w:noHBand="0" w:noVBand="1" w:val="04A0"/>
-      </w:tblPr>
-      <w:tblGrid>
-        <w:gridCol w:w="2903"/>
-        <w:gridCol w:w="2903"/>
-        <w:gridCol w:w="2903"/>
-        <w:gridCol w:w="2903"/>
-        <w:gridCol w:w="2903"/>
-      </w:tblGrid>
-      <w:tr>
-        <w:tc>
-          <w:tcPr>
-            <w:tcW w:type="dxa" w:w="2903"/>
-          </w:tcPr>
-          <w:p>
-            <w:r>
-              <w:t>RMA</w:t>
-            </w:r>
-          </w:p>
-        </w:tc>
-        <w:tc>
-          <w:tcPr>
-            <w:tcW w:type="dxa" w:w="2903"/>
-          </w:tcPr>
-          <w:p>
-            <w:r>
-              <w:t>Nazwa urządzenia</w:t>
-            </w:r>
-          </w:p>
-        </w:tc>
-        <w:tc>
-          <w:tcPr>
-            <w:tcW w:type="dxa" w:w="2903"/>
-          </w:tcPr>
-          <w:p>
-            <w:r>
-              <w:t>Nr seryjny przyjęty</w:t>
-            </w:r>
-          </w:p>
-        </w:tc>
-        <w:tc>
-          <w:tcPr>
-            <w:tcW w:type="dxa" w:w="2903"/>
-          </w:tcPr>
-          <w:p>
-            <w:r>
-              <w:t>Nr seryjny wydany</w:t>
-            </w:r>
-          </w:p>
-        </w:tc>
-        <w:tc>
-          <w:tcPr>
-            <w:tcW w:type="dxa" w:w="2903"/>
-          </w:tcPr>
-          <w:p>
-            <w:r>
-              <w:t>UWAGI</w:t>
-            </w:r>
-          </w:p>
-        </w:tc>
-      </w:tr>
-      <w:tr>
-        <w:tc>
-          <w:tcPr>
-            <w:tcW w:type="dxa" w:w="2903"/>
-          </w:tcPr>
-          <w:p>
-            <w:r>
-              <w:t>RMA2110181431</w:t>
-            </w:r>
-          </w:p>
-        </w:tc>
-        <w:tc>
-          <w:tcPr>
-            <w:tcW w:type="dxa" w:w="2903"/>
-          </w:tcPr>
-          <w:p>
-            <w:r>
-              <w:t>X570D4U-2L2T</w:t>
-            </w:r>
-          </w:p>
-        </w:tc>
-        <w:tc>
-          <w:tcPr>
-            <w:tcW w:type="dxa" w:w="2903"/>
-          </w:tcPr>
-          <w:p>
-            <w:r>
-              <w:t>E7S0XW015927</w:t>
-            </w:r>
-          </w:p>
-        </w:tc>
-        <w:tc>
-          <w:tcPr>
-            <w:tcW w:type="dxa" w:w="2903"/>
-          </w:tcPr>
-          <w:p>
-            <w:r>
-              <w:t>nan</w:t>
-            </w:r>
-          </w:p>
-        </w:tc>
-        <w:tc>
-          <w:tcPr>
-            <w:tcW w:type="dxa" w:w="2903"/>
-          </w:tcPr>
-          <w:p>
-            <w:r>
-              <w:t>nan</w:t>
-            </w:r>
-          </w:p>
-        </w:tc>
-      </w:tr>
-    </w:tbl>
-    <w:tbl>
-      <w:tblPr>
-        <w:tblStyle w:val="Tabela-Siatka"/>
-        <w:tblW w:type="auto" w:w="0"/>
-        <w:tblLook w:firstColumn="1" w:firstRow="1" w:lastColumn="0" w:lastRow="0" w:noHBand="0" w:noVBand="1" w:val="04A0"/>
-      </w:tblPr>
-      <w:tblGrid>
-        <w:gridCol w:w="2903"/>
-        <w:gridCol w:w="2903"/>
-        <w:gridCol w:w="2903"/>
-        <w:gridCol w:w="2903"/>
-        <w:gridCol w:w="2903"/>
-      </w:tblGrid>
-      <w:tr>
-        <w:tc>
-          <w:tcPr>
-            <w:tcW w:type="dxa" w:w="2903"/>
-          </w:tcPr>
-          <w:p>
-            <w:r>
-              <w:t>RMA</w:t>
-            </w:r>
-          </w:p>
-        </w:tc>
-        <w:tc>
-          <w:tcPr>
-            <w:tcW w:type="dxa" w:w="2903"/>
-          </w:tcPr>
-          <w:p>
-            <w:r>
-              <w:t>Nazwa urządzenia</w:t>
-            </w:r>
-          </w:p>
-        </w:tc>
-        <w:tc>
-          <w:tcPr>
-            <w:tcW w:type="dxa" w:w="2903"/>
-          </w:tcPr>
-          <w:p>
-            <w:r>
-              <w:t>Nr seryjny przyjęty</w:t>
-            </w:r>
-          </w:p>
-        </w:tc>
-        <w:tc>
-          <w:tcPr>
-            <w:tcW w:type="dxa" w:w="2903"/>
-          </w:tcPr>
-          <w:p>
-            <w:r>
-              <w:t>Nr seryjny wydany</w:t>
-            </w:r>
-          </w:p>
-        </w:tc>
-        <w:tc>
-          <w:tcPr>
-            <w:tcW w:type="dxa" w:w="2903"/>
-          </w:tcPr>
-          <w:p>
-            <w:r>
-              <w:t>UWAGI</w:t>
-            </w:r>
-          </w:p>
-        </w:tc>
-      </w:tr>
-      <w:tr>
-        <w:tc>
-          <w:tcPr>
-            <w:tcW w:type="dxa" w:w="2903"/>
-          </w:tcPr>
-          <w:p>
-            <w:r>
-              <w:t>RMA2110181431</w:t>
-            </w:r>
-          </w:p>
-        </w:tc>
-        <w:tc>
-          <w:tcPr>
-            <w:tcW w:type="dxa" w:w="2903"/>
-          </w:tcPr>
-          <w:p>
-            <w:r>
-              <w:t>X570D4U-2L2T</w:t>
-            </w:r>
-          </w:p>
-        </w:tc>
-        <w:tc>
-          <w:tcPr>
-            <w:tcW w:type="dxa" w:w="2903"/>
-          </w:tcPr>
-          <w:p>
-            <w:r>
-              <w:t>E7S0XW015927</w:t>
-            </w:r>
-          </w:p>
-        </w:tc>
-        <w:tc>
-          <w:tcPr>
-            <w:tcW w:type="dxa" w:w="2903"/>
-          </w:tcPr>
-          <w:p>
-            <w:r>
-              <w:t>nan</w:t>
-            </w:r>
-          </w:p>
-        </w:tc>
-        <w:tc>
-          <w:tcPr>
-            <w:tcW w:type="dxa" w:w="2903"/>
-          </w:tcPr>
-          <w:p>
-            <w:r>
-              <w:t>nan</w:t>
-            </w:r>
-          </w:p>
-        </w:tc>
-      </w:tr>
-    </w:tbl>
     <w:sectPr>
       <w:headerReference w:type="default" r:id="rId8"/>
       <w:footerReference w:type="default" r:id="rId9"/>
@@ -954,7 +561,7 @@
               <w:sz w:val="24"/>
             </w:rPr>
             <w:drawing>
-              <wp:anchor distT="0" distB="0" distL="114300" distR="114300" simplePos="0" relativeHeight="251662336" behindDoc="0" locked="0" layoutInCell="0" allowOverlap="1" wp14:anchorId="1204271E" wp14:editId="445D76A0">
+              <wp:anchor distT="0" distB="0" distL="114300" distR="114300" simplePos="0" relativeHeight="251662336" behindDoc="0" locked="0" layoutInCell="0" allowOverlap="1" wp14:anchorId="28249A30" wp14:editId="1F3BE30E">
                 <wp:simplePos x="0" y="0"/>
                 <wp:positionH relativeFrom="column">
                   <wp:posOffset>3219450</wp:posOffset>
@@ -1257,7 +864,7 @@
         <w:sz w:val="36"/>
       </w:rPr>
       <w:drawing>
-        <wp:anchor distT="0" distB="0" distL="114300" distR="114300" simplePos="0" relativeHeight="251666432" behindDoc="0" locked="0" layoutInCell="1" allowOverlap="1" wp14:anchorId="743E6721" wp14:editId="19075434">
+        <wp:anchor distT="0" distB="0" distL="114300" distR="114300" simplePos="0" relativeHeight="251666432" behindDoc="0" locked="0" layoutInCell="1" allowOverlap="1" wp14:anchorId="57646E42" wp14:editId="42E6C6D9">
           <wp:simplePos x="0" y="0"/>
           <wp:positionH relativeFrom="column">
             <wp:posOffset>146685</wp:posOffset>
@@ -1308,7 +915,7 @@
         <w:sz w:val="36"/>
       </w:rPr>
       <w:drawing>
-        <wp:anchor distT="0" distB="0" distL="114300" distR="114300" simplePos="0" relativeHeight="251665408" behindDoc="0" locked="0" layoutInCell="1" allowOverlap="1" wp14:anchorId="49360211" wp14:editId="37FA2257">
+        <wp:anchor distT="0" distB="0" distL="114300" distR="114300" simplePos="0" relativeHeight="251665408" behindDoc="0" locked="0" layoutInCell="1" allowOverlap="1" wp14:anchorId="2A6749C0" wp14:editId="57851933">
           <wp:simplePos x="0" y="0"/>
           <wp:positionH relativeFrom="column">
             <wp:posOffset>7378700</wp:posOffset>

</xml_diff>

<commit_message>
nowo dodane już z gui
</commit_message>
<xml_diff>
--- a/Rozliczenie serwisowe.docx
+++ b/Rozliczenie serwisowe.docx
@@ -255,12 +255,12 @@
         <w:tblLook w:val="04A0" w:firstRow="1" w:lastRow="0" w:firstColumn="1" w:lastColumn="0" w:noHBand="0" w:noVBand="1"/>
       </w:tblPr>
       <w:tblGrid>
-        <w:gridCol w:w="1207"/>
-        <w:gridCol w:w="1874"/>
-        <w:gridCol w:w="3069"/>
-        <w:gridCol w:w="2540"/>
-        <w:gridCol w:w="2487"/>
-        <w:gridCol w:w="2993"/>
+        <w:gridCol w:w="496"/>
+        <w:gridCol w:w="1984"/>
+        <w:gridCol w:w="2835"/>
+        <w:gridCol w:w="2693"/>
+        <w:gridCol w:w="2694"/>
+        <w:gridCol w:w="3468"/>
       </w:tblGrid>
       <w:tr>
         <w:trPr>
@@ -269,11 +269,14 @@
         </w:trPr>
         <w:tc>
           <w:tcPr>
-            <w:tcW w:w="1207" w:type="dxa"/>
+            <w:tcW w:w="496" w:type="dxa"/>
             <w:shd w:val="clear" w:color="000000" w:fill="auto"/>
             <w:vAlign w:val="center"/>
           </w:tcPr>
           <w:p>
+            <w:pPr>
+              <w:jc w:val="center"/>
+            </w:pPr>
             <w:r>
               <w:rPr>
                 <w:rFonts w:ascii="Arial" w:hAnsi="Arial" w:cs="Arial"/>
@@ -286,11 +289,14 @@
         </w:tc>
         <w:tc>
           <w:tcPr>
-            <w:tcW w:w="1874" w:type="dxa"/>
+            <w:tcW w:w="1984" w:type="dxa"/>
             <w:shd w:val="clear" w:color="000000" w:fill="auto"/>
             <w:vAlign w:val="center"/>
           </w:tcPr>
           <w:p>
+            <w:pPr>
+              <w:jc w:val="center"/>
+            </w:pPr>
             <w:r>
               <w:rPr>
                 <w:rFonts w:ascii="Arial" w:hAnsi="Arial" w:cs="Arial"/>
@@ -303,7 +309,7 @@
         </w:tc>
         <w:tc>
           <w:tcPr>
-            <w:tcW w:w="3069" w:type="dxa"/>
+            <w:tcW w:w="2835" w:type="dxa"/>
             <w:shd w:val="clear" w:color="000000" w:fill="auto"/>
             <w:vAlign w:val="center"/>
           </w:tcPr>
@@ -328,7 +334,7 @@
         </w:tc>
         <w:tc>
           <w:tcPr>
-            <w:tcW w:w="2540" w:type="dxa"/>
+            <w:tcW w:w="2693" w:type="dxa"/>
             <w:shd w:val="clear" w:color="000000" w:fill="auto"/>
             <w:vAlign w:val="center"/>
           </w:tcPr>
@@ -371,7 +377,7 @@
         </w:tc>
         <w:tc>
           <w:tcPr>
-            <w:tcW w:w="2487" w:type="dxa"/>
+            <w:tcW w:w="2694" w:type="dxa"/>
             <w:shd w:val="clear" w:color="000000" w:fill="auto"/>
             <w:noWrap/>
             <w:vAlign w:val="center"/>
@@ -398,7 +404,7 @@
         </w:tc>
         <w:tc>
           <w:tcPr>
-            <w:tcW w:w="2993" w:type="dxa"/>
+            <w:tcW w:w="3468" w:type="dxa"/>
             <w:shd w:val="clear" w:color="000000" w:fill="auto"/>
             <w:vAlign w:val="center"/>
           </w:tcPr>

</xml_diff>